<commit_message>
Folder, Doc: Redirect Files and add pictures to doc
</commit_message>
<xml_diff>
--- a/documents/T3-ShareList-Aktivitätsdiagramm_v1.0.docx
+++ b/documents/T3-ShareList-Aktivitätsdiagramm_v1.0.docx
@@ -2,9 +2,165 @@
 <file path=word/document.xml><?xml version="1.0" encoding="utf-8"?>
 <w:document xmlns:wpc="http://schemas.microsoft.com/office/word/2010/wordprocessingCanvas" xmlns:cx="http://schemas.microsoft.com/office/drawing/2014/chartex" xmlns:cx1="http://schemas.microsoft.com/office/drawing/2015/9/8/chartex" xmlns:cx2="http://schemas.microsoft.com/office/drawing/2015/10/21/chartex" xmlns:cx3="http://schemas.microsoft.com/office/drawing/2016/5/9/chartex" xmlns:cx4="http://schemas.microsoft.com/office/drawing/2016/5/10/chartex" xmlns:cx5="http://schemas.microsoft.com/office/drawing/2016/5/11/chartex" xmlns:cx6="http://schemas.microsoft.com/office/drawing/2016/5/12/chartex" xmlns:cx7="http://schemas.microsoft.com/office/drawing/2016/5/13/chartex" xmlns:cx8="http://schemas.microsoft.com/office/drawing/2016/5/14/chartex" xmlns:mc="http://schemas.openxmlformats.org/markup-compatibility/2006" xmlns:aink="http://schemas.microsoft.com/office/drawing/2016/ink" xmlns:am3d="http://schemas.microsoft.com/office/drawing/2017/model3d" xmlns:o="urn:schemas-microsoft-com:office:office" xmlns:r="http://schemas.openxmlformats.org/officeDocument/2006/relationships" xmlns:m="http://schemas.openxmlformats.org/officeDocument/2006/math" xmlns:v="urn:schemas-microsoft-com:vml" xmlns:wp14="http://schemas.microsoft.com/office/word/2010/wordprocessingDrawing" xmlns:wp="http://schemas.openxmlformats.org/drawingml/2006/wordprocessingDrawing" xmlns:w10="urn:schemas-microsoft-com:office:word" xmlns:w="http://schemas.openxmlformats.org/wordprocessingml/2006/main" xmlns:w14="http://schemas.microsoft.com/office/word/2010/wordml" xmlns:w15="http://schemas.microsoft.com/office/word/2012/wordml" xmlns:w16cex="http://schemas.microsoft.com/office/word/2018/wordml/cex" xmlns:w16cid="http://schemas.microsoft.com/office/word/2016/wordml/cid" xmlns:w16="http://schemas.microsoft.com/office/word/2018/wordml" xmlns:w16sdtdh="http://schemas.microsoft.com/office/word/2020/wordml/sdtdatahash" xmlns:w16se="http://schemas.microsoft.com/office/word/2015/wordml/symex" xmlns:wpg="http://schemas.microsoft.com/office/word/2010/wordprocessingGroup" xmlns:wpi="http://schemas.microsoft.com/office/word/2010/wordprocessingInk" xmlns:wne="http://schemas.microsoft.com/office/word/2006/wordml" xmlns:wps="http://schemas.microsoft.com/office/word/2010/wordprocessingShape" mc:Ignorable="w14 w15 w16se w16cid w16 w16cex w16sdtdh wp14">
   <w:body>
+    <w:p>
+      <w:r>
+        <w:t>UseCase1</w:t>
+      </w:r>
+    </w:p>
+    <w:p>
+      <w:r>
+        <w:rPr>
+          <w:noProof/>
+        </w:rPr>
+        <w:drawing>
+          <wp:inline distT="0" distB="0" distL="0" distR="0" wp14:anchorId="5D6C6271" wp14:editId="2261E913">
+            <wp:extent cx="5756910" cy="5559425"/>
+            <wp:effectExtent l="0" t="0" r="0" b="3175"/>
+            <wp:docPr id="1" name="Grafik 1"/>
+            <wp:cNvGraphicFramePr>
+              <a:graphicFrameLocks xmlns:a="http://schemas.openxmlformats.org/drawingml/2006/main" noChangeAspect="1"/>
+            </wp:cNvGraphicFramePr>
+            <a:graphic xmlns:a="http://schemas.openxmlformats.org/drawingml/2006/main">
+              <a:graphicData uri="http://schemas.openxmlformats.org/drawingml/2006/picture">
+                <pic:pic xmlns:pic="http://schemas.openxmlformats.org/drawingml/2006/picture">
+                  <pic:nvPicPr>
+                    <pic:cNvPr id="0" name="Picture 1"/>
+                    <pic:cNvPicPr>
+                      <a:picLocks noChangeAspect="1" noChangeArrowheads="1"/>
+                    </pic:cNvPicPr>
+                  </pic:nvPicPr>
+                  <pic:blipFill>
+                    <a:blip r:embed="rId6">
+                      <a:extLst>
+                        <a:ext uri="{28A0092B-C50C-407E-A947-70E740481C1C}">
+                          <a14:useLocalDpi xmlns:a14="http://schemas.microsoft.com/office/drawing/2010/main" val="0"/>
+                        </a:ext>
+                      </a:extLst>
+                    </a:blip>
+                    <a:srcRect/>
+                    <a:stretch>
+                      <a:fillRect/>
+                    </a:stretch>
+                  </pic:blipFill>
+                  <pic:spPr bwMode="auto">
+                    <a:xfrm>
+                      <a:off x="0" y="0"/>
+                      <a:ext cx="5756910" cy="5559425"/>
+                    </a:xfrm>
+                    <a:prstGeom prst="rect">
+                      <a:avLst/>
+                    </a:prstGeom>
+                    <a:noFill/>
+                    <a:ln>
+                      <a:noFill/>
+                    </a:ln>
+                  </pic:spPr>
+                </pic:pic>
+              </a:graphicData>
+            </a:graphic>
+          </wp:inline>
+        </w:drawing>
+      </w:r>
+    </w:p>
+    <w:p>
+      <w:r>
+        <w:t>Abb. 1.0</w:t>
+      </w:r>
+    </w:p>
+    <w:p>
+      <w:r>
+        <w:br w:type="page"/>
+      </w:r>
+    </w:p>
+    <w:p>
+      <w:r>
+        <w:lastRenderedPageBreak/>
+        <w:t>UseCase2</w:t>
+      </w:r>
+    </w:p>
+    <w:p>
+      <w:r>
+        <w:rPr>
+          <w:noProof/>
+        </w:rPr>
+        <w:drawing>
+          <wp:inline distT="0" distB="0" distL="0" distR="0" wp14:anchorId="320DA2C6" wp14:editId="3149C33A">
+            <wp:extent cx="2150745" cy="6151880"/>
+            <wp:effectExtent l="0" t="0" r="1905" b="1270"/>
+            <wp:docPr id="2" name="Grafik 2"/>
+            <wp:cNvGraphicFramePr>
+              <a:graphicFrameLocks xmlns:a="http://schemas.openxmlformats.org/drawingml/2006/main" noChangeAspect="1"/>
+            </wp:cNvGraphicFramePr>
+            <a:graphic xmlns:a="http://schemas.openxmlformats.org/drawingml/2006/main">
+              <a:graphicData uri="http://schemas.openxmlformats.org/drawingml/2006/picture">
+                <pic:pic xmlns:pic="http://schemas.openxmlformats.org/drawingml/2006/picture">
+                  <pic:nvPicPr>
+                    <pic:cNvPr id="0" name="Picture 2"/>
+                    <pic:cNvPicPr>
+                      <a:picLocks noChangeAspect="1" noChangeArrowheads="1"/>
+                    </pic:cNvPicPr>
+                  </pic:nvPicPr>
+                  <pic:blipFill>
+                    <a:blip r:embed="rId7">
+                      <a:extLst>
+                        <a:ext uri="{28A0092B-C50C-407E-A947-70E740481C1C}">
+                          <a14:useLocalDpi xmlns:a14="http://schemas.microsoft.com/office/drawing/2010/main" val="0"/>
+                        </a:ext>
+                      </a:extLst>
+                    </a:blip>
+                    <a:srcRect/>
+                    <a:stretch>
+                      <a:fillRect/>
+                    </a:stretch>
+                  </pic:blipFill>
+                  <pic:spPr bwMode="auto">
+                    <a:xfrm>
+                      <a:off x="0" y="0"/>
+                      <a:ext cx="2150745" cy="6151880"/>
+                    </a:xfrm>
+                    <a:prstGeom prst="rect">
+                      <a:avLst/>
+                    </a:prstGeom>
+                    <a:noFill/>
+                    <a:ln>
+                      <a:noFill/>
+                    </a:ln>
+                  </pic:spPr>
+                </pic:pic>
+              </a:graphicData>
+            </a:graphic>
+          </wp:inline>
+        </w:drawing>
+      </w:r>
+    </w:p>
+    <w:p>
+      <w:r>
+        <w:t>Abb. 2.0</w:t>
+      </w:r>
+    </w:p>
+    <w:p>
+      <w:r>
+        <w:br w:type="page"/>
+      </w:r>
+    </w:p>
     <w:p/>
+    <w:p>
+      <w:r>
+        <w:t>UseCase3</w:t>
+      </w:r>
+    </w:p>
+    <w:p>
+      <w:r>
+        <w:t>UseCase4</w:t>
+      </w:r>
+    </w:p>
+    <w:p>
+      <w:r>
+        <w:t>UseCase5</w:t>
+      </w:r>
+    </w:p>
     <w:sectPr>
-      <w:headerReference w:type="default" r:id="rId6"/>
+      <w:headerReference w:type="default" r:id="rId8"/>
       <w:pgSz w:w="11906" w:h="16838"/>
       <w:pgMar w:top="1417" w:right="1417" w:bottom="1134" w:left="1417" w:header="708" w:footer="708" w:gutter="0"/>
       <w:cols w:space="708"/>

</xml_diff>

<commit_message>
Aktivitätsdiagramm: Fixed all those Diagramms so they look like they were made with love
</commit_message>
<xml_diff>
--- a/documents/T3-ShareList-Aktivitätsdiagramm_v1.0.docx
+++ b/documents/T3-ShareList-Aktivitätsdiagramm_v1.0.docx
@@ -84,10 +84,10 @@
           <w:noProof/>
         </w:rPr>
         <w:drawing>
-          <wp:inline distT="0" distB="0" distL="0" distR="0" wp14:anchorId="31378B1F" wp14:editId="1D94164B">
-            <wp:extent cx="2245995" cy="6144895"/>
-            <wp:effectExtent l="0" t="0" r="1905" b="8255"/>
-            <wp:docPr id="4" name="Grafik 4"/>
+          <wp:inline distT="0" distB="0" distL="0" distR="0" wp14:anchorId="47B3BA89" wp14:editId="4DFA6DD5">
+            <wp:extent cx="2200275" cy="5114925"/>
+            <wp:effectExtent l="0" t="0" r="9525" b="9525"/>
+            <wp:docPr id="5" name="Grafik 5"/>
             <wp:cNvGraphicFramePr>
               <a:graphicFrameLocks xmlns:a="http://schemas.openxmlformats.org/drawingml/2006/main" noChangeAspect="1"/>
             </wp:cNvGraphicFramePr>
@@ -95,7 +95,7 @@
               <a:graphicData uri="http://schemas.openxmlformats.org/drawingml/2006/picture">
                 <pic:pic xmlns:pic="http://schemas.openxmlformats.org/drawingml/2006/picture">
                   <pic:nvPicPr>
-                    <pic:cNvPr id="0" name="Picture 1"/>
+                    <pic:cNvPr id="0" name="Picture 2"/>
                     <pic:cNvPicPr>
                       <a:picLocks noChangeAspect="1" noChangeArrowheads="1"/>
                     </pic:cNvPicPr>
@@ -116,7 +116,7 @@
                   <pic:spPr bwMode="auto">
                     <a:xfrm>
                       <a:off x="0" y="0"/>
-                      <a:ext cx="2245995" cy="6144895"/>
+                      <a:ext cx="2200275" cy="5114925"/>
                     </a:xfrm>
                     <a:prstGeom prst="rect">
                       <a:avLst/>
@@ -145,28 +145,23 @@
     </w:p>
     <w:p>
       <w:r>
-        <w:lastRenderedPageBreak/>
-        <w:t>UseCase3</w:t>
-      </w:r>
-    </w:p>
-    <w:p>
-      <w:r>
         <w:rPr>
           <w:noProof/>
         </w:rPr>
+        <w:lastRenderedPageBreak/>
         <w:drawing>
-          <wp:anchor distT="0" distB="0" distL="114300" distR="114300" simplePos="0" relativeHeight="251658240" behindDoc="0" locked="0" layoutInCell="1" allowOverlap="1" wp14:anchorId="502AC50D" wp14:editId="7356F72B">
-            <wp:simplePos x="898497" y="1184744"/>
-            <wp:positionH relativeFrom="column">
+          <wp:anchor distT="0" distB="0" distL="114300" distR="114300" simplePos="0" relativeHeight="251658240" behindDoc="0" locked="0" layoutInCell="1" allowOverlap="1" wp14:anchorId="07484F54" wp14:editId="27C5C6BD">
+            <wp:simplePos x="0" y="0"/>
+            <wp:positionH relativeFrom="margin">
               <wp:align>left</wp:align>
             </wp:positionH>
             <wp:positionV relativeFrom="paragraph">
-              <wp:align>top</wp:align>
+              <wp:posOffset>238125</wp:posOffset>
             </wp:positionV>
-            <wp:extent cx="2516505" cy="4257675"/>
+            <wp:extent cx="2152650" cy="4695825"/>
             <wp:effectExtent l="0" t="0" r="0" b="9525"/>
-            <wp:wrapSquare wrapText="bothSides"/>
-            <wp:docPr id="3" name="Grafik 3"/>
+            <wp:wrapTopAndBottom/>
+            <wp:docPr id="7" name="Grafik 7"/>
             <wp:cNvGraphicFramePr>
               <a:graphicFrameLocks xmlns:a="http://schemas.openxmlformats.org/drawingml/2006/main" noChangeAspect="1"/>
             </wp:cNvGraphicFramePr>
@@ -174,7 +169,7 @@
               <a:graphicData uri="http://schemas.openxmlformats.org/drawingml/2006/picture">
                 <pic:pic xmlns:pic="http://schemas.openxmlformats.org/drawingml/2006/picture">
                   <pic:nvPicPr>
-                    <pic:cNvPr id="0" name="Picture 1"/>
+                    <pic:cNvPr id="0" name="Picture 4"/>
                     <pic:cNvPicPr>
                       <a:picLocks noChangeAspect="1" noChangeArrowheads="1"/>
                     </pic:cNvPicPr>
@@ -195,7 +190,7 @@
                   <pic:spPr bwMode="auto">
                     <a:xfrm>
                       <a:off x="0" y="0"/>
-                      <a:ext cx="2516505" cy="4257675"/>
+                      <a:ext cx="2152650" cy="4695825"/>
                     </a:xfrm>
                     <a:prstGeom prst="rect">
                       <a:avLst/>
@@ -212,7 +207,7 @@
         </w:drawing>
       </w:r>
       <w:r>
-        <w:br w:type="textWrapping" w:clear="all"/>
+        <w:t>UseCase3</w:t>
       </w:r>
     </w:p>
     <w:p>
@@ -233,11 +228,152 @@
     </w:p>
     <w:p>
       <w:r>
+        <w:rPr>
+          <w:noProof/>
+        </w:rPr>
+        <w:drawing>
+          <wp:inline distT="0" distB="0" distL="0" distR="0" wp14:anchorId="7C217C82" wp14:editId="27B6AF70">
+            <wp:extent cx="5019675" cy="6581775"/>
+            <wp:effectExtent l="0" t="0" r="9525" b="9525"/>
+            <wp:docPr id="2" name="Grafik 2"/>
+            <wp:cNvGraphicFramePr>
+              <a:graphicFrameLocks xmlns:a="http://schemas.openxmlformats.org/drawingml/2006/main" noChangeAspect="1"/>
+            </wp:cNvGraphicFramePr>
+            <a:graphic xmlns:a="http://schemas.openxmlformats.org/drawingml/2006/main">
+              <a:graphicData uri="http://schemas.openxmlformats.org/drawingml/2006/picture">
+                <pic:pic xmlns:pic="http://schemas.openxmlformats.org/drawingml/2006/picture">
+                  <pic:nvPicPr>
+                    <pic:cNvPr id="0" name="Picture 1"/>
+                    <pic:cNvPicPr>
+                      <a:picLocks noChangeAspect="1" noChangeArrowheads="1"/>
+                    </pic:cNvPicPr>
+                  </pic:nvPicPr>
+                  <pic:blipFill>
+                    <a:blip r:embed="rId9">
+                      <a:extLst>
+                        <a:ext uri="{28A0092B-C50C-407E-A947-70E740481C1C}">
+                          <a14:useLocalDpi xmlns:a14="http://schemas.microsoft.com/office/drawing/2010/main" val="0"/>
+                        </a:ext>
+                      </a:extLst>
+                    </a:blip>
+                    <a:srcRect/>
+                    <a:stretch>
+                      <a:fillRect/>
+                    </a:stretch>
+                  </pic:blipFill>
+                  <pic:spPr bwMode="auto">
+                    <a:xfrm>
+                      <a:off x="0" y="0"/>
+                      <a:ext cx="5019675" cy="6581775"/>
+                    </a:xfrm>
+                    <a:prstGeom prst="rect">
+                      <a:avLst/>
+                    </a:prstGeom>
+                    <a:noFill/>
+                    <a:ln>
+                      <a:noFill/>
+                    </a:ln>
+                  </pic:spPr>
+                </pic:pic>
+              </a:graphicData>
+            </a:graphic>
+          </wp:inline>
+        </w:drawing>
+      </w:r>
+    </w:p>
+    <w:p>
+      <w:r>
+        <w:t>Abb. 4.0</w:t>
+      </w:r>
+    </w:p>
+    <w:p>
+      <w:r>
+        <w:br w:type="page"/>
+      </w:r>
+    </w:p>
+    <w:p>
+      <w:pPr>
+        <w:tabs>
+          <w:tab w:val="left" w:pos="1860"/>
+        </w:tabs>
+      </w:pPr>
+      <w:r>
+        <w:lastRenderedPageBreak/>
         <w:t>UseCase5</w:t>
       </w:r>
     </w:p>
+    <w:p>
+      <w:pPr>
+        <w:tabs>
+          <w:tab w:val="left" w:pos="1860"/>
+        </w:tabs>
+      </w:pPr>
+      <w:r>
+        <w:rPr>
+          <w:noProof/>
+        </w:rPr>
+        <w:drawing>
+          <wp:inline distT="0" distB="0" distL="0" distR="0" wp14:anchorId="5849771E" wp14:editId="698D3E2E">
+            <wp:extent cx="2809875" cy="6200775"/>
+            <wp:effectExtent l="0" t="0" r="9525" b="9525"/>
+            <wp:docPr id="6" name="Grafik 6"/>
+            <wp:cNvGraphicFramePr>
+              <a:graphicFrameLocks xmlns:a="http://schemas.openxmlformats.org/drawingml/2006/main" noChangeAspect="1"/>
+            </wp:cNvGraphicFramePr>
+            <a:graphic xmlns:a="http://schemas.openxmlformats.org/drawingml/2006/main">
+              <a:graphicData uri="http://schemas.openxmlformats.org/drawingml/2006/picture">
+                <pic:pic xmlns:pic="http://schemas.openxmlformats.org/drawingml/2006/picture">
+                  <pic:nvPicPr>
+                    <pic:cNvPr id="0" name="Picture 3"/>
+                    <pic:cNvPicPr>
+                      <a:picLocks noChangeAspect="1" noChangeArrowheads="1"/>
+                    </pic:cNvPicPr>
+                  </pic:nvPicPr>
+                  <pic:blipFill>
+                    <a:blip r:embed="rId10">
+                      <a:extLst>
+                        <a:ext uri="{28A0092B-C50C-407E-A947-70E740481C1C}">
+                          <a14:useLocalDpi xmlns:a14="http://schemas.microsoft.com/office/drawing/2010/main" val="0"/>
+                        </a:ext>
+                      </a:extLst>
+                    </a:blip>
+                    <a:srcRect/>
+                    <a:stretch>
+                      <a:fillRect/>
+                    </a:stretch>
+                  </pic:blipFill>
+                  <pic:spPr bwMode="auto">
+                    <a:xfrm>
+                      <a:off x="0" y="0"/>
+                      <a:ext cx="2809875" cy="6200775"/>
+                    </a:xfrm>
+                    <a:prstGeom prst="rect">
+                      <a:avLst/>
+                    </a:prstGeom>
+                    <a:noFill/>
+                    <a:ln>
+                      <a:noFill/>
+                    </a:ln>
+                  </pic:spPr>
+                </pic:pic>
+              </a:graphicData>
+            </a:graphic>
+          </wp:inline>
+        </w:drawing>
+      </w:r>
+    </w:p>
+    <w:p>
+      <w:pPr>
+        <w:tabs>
+          <w:tab w:val="left" w:pos="1860"/>
+        </w:tabs>
+      </w:pPr>
+      <w:r>
+        <w:t>Abb. 5.0</w:t>
+      </w:r>
+    </w:p>
     <w:sectPr>
-      <w:headerReference w:type="default" r:id="rId9"/>
+      <w:headerReference w:type="default" r:id="rId11"/>
       <w:pgSz w:w="11906" w:h="16838"/>
       <w:pgMar w:top="1417" w:right="1417" w:bottom="1134" w:left="1417" w:header="708" w:footer="708" w:gutter="0"/>
       <w:cols w:space="708"/>

</xml_diff>